<commit_message>
- Complété la documentation pour webcore.
git-svn-id: https://svn.opac.ch/svn/cr/branches/vs2010.1@21256 787ff09c-d2b5-7842-b444-8dd0a418631d
</commit_message>
<xml_diff>
--- a/Epsitec.Cresus/External/Documentation/WebCore/WebCore.Server.docx
+++ b/Epsitec.Cresus/External/Documentation/WebCore/WebCore.Server.docx
@@ -8,7 +8,13 @@
       </w:pPr>
       <w:proofErr w:type="spellStart"/>
       <w:r>
-        <w:t>Epsitec.WebCore.Server</w:t>
+        <w:t>Epsitec.</w:t>
+      </w:r>
+      <w:r>
+        <w:t>Cresus.</w:t>
+      </w:r>
+      <w:r>
+        <w:t>WebCore.Server</w:t>
       </w:r>
       <w:proofErr w:type="spellEnd"/>
     </w:p>
@@ -18,7 +24,13 @@
       </w:r>
       <w:proofErr w:type="spellStart"/>
       <w:r>
-        <w:t>Epsitec.WebCore.Server</w:t>
+        <w:t>Epsitec.</w:t>
+      </w:r>
+      <w:r>
+        <w:t>Cresus.</w:t>
+      </w:r>
+      <w:r>
+        <w:t>WebCore.Server</w:t>
       </w:r>
       <w:proofErr w:type="spellEnd"/>
       <w:r>
@@ -56,13 +68,13 @@
               <wp:anchor distT="0" distB="0" distL="114300" distR="114300" simplePos="0" relativeHeight="251792384" behindDoc="0" locked="0" layoutInCell="1" allowOverlap="1" wp14:anchorId="552E41A3" wp14:editId="6A98F2D0">
                 <wp:simplePos x="0" y="0"/>
                 <wp:positionH relativeFrom="column">
-                  <wp:posOffset>71120</wp:posOffset>
+                  <wp:posOffset>5715</wp:posOffset>
                 </wp:positionH>
                 <wp:positionV relativeFrom="paragraph">
-                  <wp:posOffset>342265</wp:posOffset>
+                  <wp:posOffset>342900</wp:posOffset>
                 </wp:positionV>
-                <wp:extent cx="5934710" cy="5485765"/>
-                <wp:effectExtent l="0" t="0" r="27940" b="19685"/>
+                <wp:extent cx="5761990" cy="5485765"/>
+                <wp:effectExtent l="0" t="0" r="10160" b="19685"/>
                 <wp:wrapTopAndBottom/>
                 <wp:docPr id="7" name="Group 7"/>
                 <wp:cNvGraphicFramePr/>
@@ -73,7 +85,7 @@
                       <wpg:grpSpPr>
                         <a:xfrm>
                           <a:off x="0" y="0"/>
-                          <a:ext cx="5934710" cy="5485765"/>
+                          <a:ext cx="5761990" cy="5485765"/>
                           <a:chOff x="0" y="0"/>
                           <a:chExt cx="5934710" cy="5485765"/>
                         </a:xfrm>
@@ -892,12 +904,15 @@
                     </wpg:wgp>
                   </a:graphicData>
                 </a:graphic>
+                <wp14:sizeRelH relativeFrom="margin">
+                  <wp14:pctWidth>0</wp14:pctWidth>
+                </wp14:sizeRelH>
               </wp:anchor>
             </w:drawing>
           </mc:Choice>
           <mc:Fallback>
             <w:pict>
-              <v:group id="Group 7" o:spid="_x0000_s1026" style="position:absolute;margin-left:5.6pt;margin-top:26.95pt;width:467.3pt;height:431.95pt;z-index:251792384" coordsize="59347,54857" o:gfxdata="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">
+              <v:group id="Group 7" o:spid="_x0000_s1026" style="position:absolute;margin-left:.45pt;margin-top:27pt;width:453.7pt;height:431.95pt;z-index:251792384;mso-width-relative:margin" coordsize="59347,54857" o:gfxdata="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">
                 <v:group id="Group 53" o:spid="_x0000_s1027" style="position:absolute;width:59347;height:54857" coordsize="59347,54862" o:gfxdata="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">
                   <v:rect id="Rectangle 6" o:spid="_x0000_s1028" style="position:absolute;left:21652;width:16199;height:5396;visibility:visible;mso-wrap-style:square;v-text-anchor:middle" o:gfxdata="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" fillcolor="#8064a2 [3207]" strokecolor="#3f3151 [1607]" strokeweight="2pt">
                     <v:textbox>
@@ -937,6 +952,7 @@
                             <w:spacing w:after="0"/>
                             <w:jc w:val="center"/>
                           </w:pPr>
+                          <w:proofErr w:type="spellStart"/>
                           <w:r>
                             <w:t>N</w:t>
                           </w:r>
@@ -944,7 +960,11 @@
                             <w:t>G</w:t>
                           </w:r>
                           <w:r>
-                            <w:t>inx server</w:t>
+                            <w:t>inx</w:t>
+                          </w:r>
+                          <w:proofErr w:type="spellEnd"/>
+                          <w:r>
+                            <w:t xml:space="preserve"> server</w:t>
                           </w:r>
                         </w:p>
                       </w:txbxContent>
@@ -973,8 +993,13 @@
                             <w:spacing w:after="0"/>
                             <w:jc w:val="center"/>
                           </w:pPr>
+                          <w:proofErr w:type="spellStart"/>
                           <w:r>
-                            <w:t>Owin server</w:t>
+                            <w:t>Owin</w:t>
+                          </w:r>
+                          <w:proofErr w:type="spellEnd"/>
+                          <w:r>
+                            <w:t xml:space="preserve"> server</w:t>
                           </w:r>
                         </w:p>
                       </w:txbxContent>
@@ -1133,9 +1158,11 @@
                             <w:spacing w:after="0"/>
                             <w:jc w:val="center"/>
                           </w:pPr>
+                          <w:proofErr w:type="spellStart"/>
                           <w:r>
                             <w:t>CoreWorkerPool</w:t>
                           </w:r>
+                          <w:proofErr w:type="spellEnd"/>
                         </w:p>
                       </w:txbxContent>
                     </v:textbox>
@@ -1437,13 +1464,13 @@
               <wp:anchor distT="0" distB="0" distL="114300" distR="114300" simplePos="0" relativeHeight="251686912" behindDoc="0" locked="0" layoutInCell="1" allowOverlap="1" wp14:anchorId="2C9F842F" wp14:editId="7E9EDCF5">
                 <wp:simplePos x="0" y="0"/>
                 <wp:positionH relativeFrom="column">
-                  <wp:posOffset>281305</wp:posOffset>
+                  <wp:posOffset>14605</wp:posOffset>
                 </wp:positionH>
                 <wp:positionV relativeFrom="paragraph">
-                  <wp:posOffset>828040</wp:posOffset>
+                  <wp:posOffset>828675</wp:posOffset>
                 </wp:positionV>
-                <wp:extent cx="5106670" cy="1508125"/>
-                <wp:effectExtent l="0" t="0" r="17780" b="15875"/>
+                <wp:extent cx="5727700" cy="1508125"/>
+                <wp:effectExtent l="0" t="0" r="25400" b="15875"/>
                 <wp:wrapTopAndBottom/>
                 <wp:docPr id="49" name="Group 49"/>
                 <wp:cNvGraphicFramePr/>
@@ -1454,7 +1481,7 @@
                       <wpg:grpSpPr>
                         <a:xfrm>
                           <a:off x="0" y="0"/>
-                          <a:ext cx="5106670" cy="1508125"/>
+                          <a:ext cx="5727700" cy="1508125"/>
                           <a:chOff x="0" y="0"/>
                           <a:chExt cx="5106778" cy="1508125"/>
                         </a:xfrm>
@@ -2094,12 +2121,15 @@
                     </wpg:wgp>
                   </a:graphicData>
                 </a:graphic>
+                <wp14:sizeRelH relativeFrom="margin">
+                  <wp14:pctWidth>0</wp14:pctWidth>
+                </wp14:sizeRelH>
               </wp:anchor>
             </w:drawing>
           </mc:Choice>
           <mc:Fallback>
             <w:pict>
-              <v:group id="Group 49" o:spid="_x0000_s1045" style="position:absolute;margin-left:22.15pt;margin-top:65.2pt;width:402.1pt;height:118.75pt;z-index:251686912" coordsize="51067,15081" o:gfxdata="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">
+              <v:group id="Group 49" o:spid="_x0000_s1045" style="position:absolute;margin-left:1.15pt;margin-top:65.25pt;width:451pt;height:118.75pt;z-index:251686912;mso-width-relative:margin" coordsize="51067,15081" o:gfxdata="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">
                 <v:rect id="Rectangle 25" o:spid="_x0000_s1046" style="position:absolute;top:3019;width:9747;height:8883;visibility:visible;mso-wrap-style:square;v-text-anchor:middle" o:gfxdata="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" fillcolor="#4f81bd [3204]" strokecolor="#243f60 [1604]" strokeweight="2pt">
                   <v:textbox>
                     <w:txbxContent>
@@ -2141,9 +2171,11 @@
                           <w:spacing w:after="0"/>
                           <w:jc w:val="center"/>
                         </w:pPr>
+                        <w:proofErr w:type="spellStart"/>
                         <w:r>
                           <w:t>CoreWorkerPool</w:t>
                         </w:r>
+                        <w:proofErr w:type="spellEnd"/>
                       </w:p>
                     </w:txbxContent>
                   </v:textbox>
@@ -2261,14 +2293,6 @@
       </w:r>
     </w:p>
     <w:p>
-      <w:pPr>
-        <w:rPr>
-          <w:noProof/>
-          <w:lang w:eastAsia="fr-CH"/>
-        </w:rPr>
-      </w:pPr>
-    </w:p>
-    <w:p>
       <w:r>
         <w:t xml:space="preserve">Le serveur http écoute toutes les requêtes effectuées sur un port de la machine. Ce sont les requêtes transmises par le serveur </w:t>
       </w:r>
@@ -2292,32 +2316,32 @@
       </w:r>
       <w:proofErr w:type="spellEnd"/>
       <w:r>
-        <w:t xml:space="preserve"> et déterminer le </w:t>
+        <w:t xml:space="preserve"> et déterminer le module </w:t>
+      </w:r>
+      <w:r>
+        <w:t xml:space="preserve">à utiliser pour </w:t>
+      </w:r>
+      <w:r>
+        <w:t xml:space="preserve">exécuter la requête. </w:t>
+      </w:r>
+      <w:r>
+        <w:t xml:space="preserve">Dans la majorité des cas, </w:t>
+      </w:r>
+      <w:r>
+        <w:t>c</w:t>
+      </w:r>
+      <w:r>
+        <w:t xml:space="preserve">e module va </w:t>
+      </w:r>
+      <w:r>
+        <w:t>accéder</w:t>
+      </w:r>
+      <w:r>
+        <w:t xml:space="preserve"> aux </w:t>
       </w:r>
       <w:r>
         <w:lastRenderedPageBreak/>
-        <w:t xml:space="preserve">module </w:t>
-      </w:r>
-      <w:r>
-        <w:t xml:space="preserve">à utiliser pour </w:t>
-      </w:r>
-      <w:r>
-        <w:t xml:space="preserve">exécuter la requête. </w:t>
-      </w:r>
-      <w:r>
-        <w:t xml:space="preserve">Dans la majorité des cas, </w:t>
-      </w:r>
-      <w:r>
-        <w:t>c</w:t>
-      </w:r>
-      <w:r>
-        <w:t xml:space="preserve">e module va </w:t>
-      </w:r>
-      <w:r>
-        <w:t>accéder</w:t>
-      </w:r>
-      <w:r>
-        <w:t xml:space="preserve"> aux données ou vouloir faire un </w:t>
+        <w:t xml:space="preserve">données ou vouloir faire un </w:t>
       </w:r>
       <w:r>
         <w:t xml:space="preserve">traitement dessus. Pour ce faire, il s’adresse au </w:t>
@@ -2356,13 +2380,13 @@
               <wp:anchor distT="0" distB="0" distL="114300" distR="114300" simplePos="0" relativeHeight="251791360" behindDoc="0" locked="0" layoutInCell="1" allowOverlap="1">
                 <wp:simplePos x="0" y="0"/>
                 <wp:positionH relativeFrom="column">
-                  <wp:posOffset>66040</wp:posOffset>
+                  <wp:posOffset>14605</wp:posOffset>
                 </wp:positionH>
                 <wp:positionV relativeFrom="paragraph">
-                  <wp:posOffset>769620</wp:posOffset>
+                  <wp:posOffset>768350</wp:posOffset>
                 </wp:positionV>
-                <wp:extent cx="5744845" cy="3751580"/>
-                <wp:effectExtent l="0" t="0" r="27305" b="20320"/>
+                <wp:extent cx="5718810" cy="3751580"/>
+                <wp:effectExtent l="0" t="0" r="15240" b="20320"/>
                 <wp:wrapTopAndBottom/>
                 <wp:docPr id="10" name="Group 10"/>
                 <wp:cNvGraphicFramePr/>
@@ -2373,7 +2397,7 @@
                       <wpg:grpSpPr>
                         <a:xfrm>
                           <a:off x="0" y="0"/>
-                          <a:ext cx="5744845" cy="3751580"/>
+                          <a:ext cx="5718810" cy="3751580"/>
                           <a:chOff x="0" y="0"/>
                           <a:chExt cx="5744845" cy="3751964"/>
                         </a:xfrm>
@@ -3426,12 +3450,15 @@
                     </wpg:wgp>
                   </a:graphicData>
                 </a:graphic>
+                <wp14:sizeRelH relativeFrom="margin">
+                  <wp14:pctWidth>0</wp14:pctWidth>
+                </wp14:sizeRelH>
               </wp:anchor>
             </w:drawing>
           </mc:Choice>
           <mc:Fallback>
             <w:pict>
-              <v:group id="Group 10" o:spid="_x0000_s1063" style="position:absolute;margin-left:5.2pt;margin-top:60.6pt;width:452.35pt;height:295.4pt;z-index:251791360" coordsize="57448,37519" o:gfxdata="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">
+              <v:group id="Group 10" o:spid="_x0000_s1063" style="position:absolute;margin-left:1.15pt;margin-top:60.5pt;width:450.3pt;height:295.4pt;z-index:251791360;mso-width-relative:margin" coordsize="57448,37519" o:gfxdata="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">
                 <v:rect id="Rectangle 93" o:spid="_x0000_s1064" style="position:absolute;top:10265;width:57448;height:27254;visibility:visible;mso-wrap-style:square;v-text-anchor:bottom" o:gfxdata="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" fillcolor="#8064a2 [3207]" strokecolor="#3f3151 [1607]" strokeweight="2pt">
                   <v:textbox>
                     <w:txbxContent>
@@ -3517,10 +3544,6 @@
                     </w:txbxContent>
                   </v:textbox>
                 </v:rect>
-                <v:shapetype id="_x0000_t32" coordsize="21600,21600" o:spt="32" o:oned="t" path="m,l21600,21600e" filled="f">
-                  <v:path arrowok="t" fillok="f" o:connecttype="none"/>
-                  <o:lock v:ext="edit" shapetype="t"/>
-                </v:shapetype>
                 <v:shape id="Straight Arrow Connector 76" o:spid="_x0000_s1069" type="#_x0000_t32" style="position:absolute;left:7504;top:25275;width:0;height:1810;visibility:visible;mso-wrap-style:square" o:connectortype="straight" o:gfxdata="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" strokecolor="black [3040]">
                   <v:stroke endarrow="open"/>
                 </v:shape>
@@ -3980,31 +4003,31 @@
         <w:t xml:space="preserve"> dans la collection </w:t>
       </w:r>
       <w:r>
-        <w:t xml:space="preserve">et le lui donne le temps d’effectuer son travail. Une fois le travail </w:t>
+        <w:t xml:space="preserve">et le lui donne le temps d’effectuer son travail. Une fois le travail terminé, le </w:t>
+      </w:r>
+      <w:proofErr w:type="spellStart"/>
+      <w:r>
+        <w:t>CoreWorker</w:t>
+      </w:r>
+      <w:proofErr w:type="spellEnd"/>
+      <w:r>
+        <w:t xml:space="preserve"> e</w:t>
+      </w:r>
+      <w:r>
+        <w:t>st réinitialisé et remis dans la collection</w:t>
+      </w:r>
+      <w:r>
+        <w:t xml:space="preserve">. La </w:t>
+      </w:r>
+      <w:r>
+        <w:t>collection</w:t>
+      </w:r>
+      <w:r>
+        <w:t xml:space="preserve"> est bloquante, de </w:t>
       </w:r>
       <w:r>
         <w:lastRenderedPageBreak/>
-        <w:t xml:space="preserve">terminé, le </w:t>
-      </w:r>
-      <w:proofErr w:type="spellStart"/>
-      <w:r>
-        <w:t>CoreWorker</w:t>
-      </w:r>
-      <w:proofErr w:type="spellEnd"/>
-      <w:r>
-        <w:t xml:space="preserve"> e</w:t>
-      </w:r>
-      <w:r>
-        <w:t>st réinitialisé et remis dans la collection</w:t>
-      </w:r>
-      <w:r>
-        <w:t xml:space="preserve">. La </w:t>
-      </w:r>
-      <w:r>
-        <w:t>collection</w:t>
-      </w:r>
-      <w:r>
-        <w:t xml:space="preserve"> est bloquante, de manière à faire attendre un module, dans le cas o</w:t>
+        <w:t>manière à faire attendre un module, dans le cas o</w:t>
       </w:r>
       <w:r>
         <w:t>ù</w:t>
@@ -4281,15 +4304,14 @@
     <w:p>
       <w:pPr>
         <w:pStyle w:val="Heading1"/>
-        <w:rPr>
-          <w:lang w:val="en-US"/>
-        </w:rPr>
       </w:pPr>
-      <w:r>
-        <w:rPr>
-          <w:lang w:val="en-US"/>
-        </w:rPr>
-        <w:t>Core.*</w:t>
+      <w:proofErr w:type="gramStart"/>
+      <w:r>
+        <w:t>Core.</w:t>
+      </w:r>
+      <w:proofErr w:type="gramEnd"/>
+      <w:r>
+        <w:t>*</w:t>
       </w:r>
     </w:p>
     <w:p>
@@ -4396,10 +4418,7 @@
         <w:t xml:space="preserve"> </w:t>
       </w:r>
       <w:r>
-        <w:t>L’implémentation de ces classes est un peu compliquée, probablement que si c’était à refaire, je les referai un peu différemment, mais dans le fond, leur fonctionnali</w:t>
-      </w:r>
-      <w:r>
-        <w:t>té est relativement simple :</w:t>
+        <w:t>L’implémentation de ces classes est un peu compliquée, probablement que si c’était à refaire, je les referai un peu différemment, mais dans le fond, leur fonctionnalité est relativement simple :</w:t>
       </w:r>
     </w:p>
     <w:p/>
@@ -4495,16 +4514,17 @@
       </w:r>
       <w:proofErr w:type="spellStart"/>
       <w:r>
-        <w:t>javascript.</w:t>
-      </w:r>
-      <w:proofErr w:type="spellEnd"/>
+        <w:t>javascript</w:t>
+      </w:r>
+      <w:proofErr w:type="spellEnd"/>
+      <w:r>
+        <w:t>.</w:t>
+      </w:r>
     </w:p>
     <w:p>
       <w:pPr>
         <w:ind w:left="360"/>
       </w:pPr>
-      <w:bookmarkStart w:id="0" w:name="_GoBack"/>
-      <w:bookmarkEnd w:id="0"/>
       <w:r>
         <w:t>Finalement,</w:t>
       </w:r>
@@ -4692,18 +4712,10 @@
     <w:p>
       <w:pPr>
         <w:pStyle w:val="Heading1"/>
-        <w:rPr>
-          <w:lang w:val="en-US"/>
-        </w:rPr>
       </w:pPr>
-      <w:proofErr w:type="gramStart"/>
-      <w:r>
-        <w:rPr>
-          <w:lang w:val="en-US"/>
-        </w:rPr>
+      <w:r>
         <w:t>Core.Databases.*</w:t>
       </w:r>
-      <w:proofErr w:type="gramEnd"/>
     </w:p>
     <w:p>
       <w:r>
@@ -4772,173 +4784,6 @@
       <w:proofErr w:type="spellEnd"/>
       <w:r>
         <w:t>, etc.</w:t>
-      </w:r>
-    </w:p>
-    <w:p>
-      <w:pPr>
-        <w:pStyle w:val="Heading1"/>
-        <w:rPr>
-          <w:lang w:val="en-US"/>
-        </w:rPr>
-      </w:pPr>
-      <w:proofErr w:type="gramStart"/>
-      <w:r>
-        <w:rPr>
-          <w:lang w:val="en-US"/>
-        </w:rPr>
-        <w:lastRenderedPageBreak/>
-        <w:t>Core.Extraction.*</w:t>
-      </w:r>
-      <w:proofErr w:type="gramEnd"/>
-    </w:p>
-    <w:p>
-      <w:r>
-        <w:t xml:space="preserve">Les classes définies dans le </w:t>
-      </w:r>
-      <w:proofErr w:type="spellStart"/>
-      <w:r>
-        <w:t>namespace</w:t>
-      </w:r>
-      <w:proofErr w:type="spellEnd"/>
-      <w:r>
-        <w:t xml:space="preserve"> </w:t>
-      </w:r>
-      <w:proofErr w:type="spellStart"/>
-      <w:r>
-        <w:t>Epsitec.Cresus.WebCore.Server.Core.Extraction</w:t>
-      </w:r>
-      <w:proofErr w:type="spellEnd"/>
-      <w:r>
-        <w:t xml:space="preserve"> servent à la production des exportations, comme</w:t>
-      </w:r>
-      <w:r>
-        <w:t xml:space="preserve"> par exemple</w:t>
-      </w:r>
-      <w:r>
-        <w:t xml:space="preserve"> des </w:t>
-      </w:r>
-      <w:proofErr w:type="spellStart"/>
-      <w:r>
-        <w:t>fichers</w:t>
-      </w:r>
-      <w:proofErr w:type="spellEnd"/>
-      <w:r>
-        <w:t xml:space="preserve"> </w:t>
-      </w:r>
-      <w:proofErr w:type="spellStart"/>
-      <w:r>
-        <w:t>pdf</w:t>
-      </w:r>
-      <w:proofErr w:type="spellEnd"/>
-      <w:r>
-        <w:t xml:space="preserve"> ou csv.</w:t>
-      </w:r>
-    </w:p>
-    <w:p>
-      <w:pPr>
-        <w:pStyle w:val="Heading1"/>
-        <w:rPr>
-          <w:lang w:val="en-US"/>
-        </w:rPr>
-      </w:pPr>
-      <w:proofErr w:type="gramStart"/>
-      <w:r>
-        <w:rPr>
-          <w:lang w:val="en-US"/>
-        </w:rPr>
-        <w:t>Core.IO.*</w:t>
-      </w:r>
-      <w:proofErr w:type="gramEnd"/>
-    </w:p>
-    <w:p>
-      <w:r>
-        <w:t xml:space="preserve">Les classes définies dans le </w:t>
-      </w:r>
-      <w:proofErr w:type="spellStart"/>
-      <w:r>
-        <w:t>namespace</w:t>
-      </w:r>
-      <w:proofErr w:type="spellEnd"/>
-      <w:r>
-        <w:t xml:space="preserve"> Epsitec.Cresus.WebCore.Server.Core.IO servent à faire la </w:t>
-      </w:r>
-      <w:proofErr w:type="spellStart"/>
-      <w:r>
-        <w:t>serialization</w:t>
-      </w:r>
-      <w:proofErr w:type="spellEnd"/>
-      <w:r>
-        <w:t xml:space="preserve"> et la </w:t>
-      </w:r>
-      <w:proofErr w:type="spellStart"/>
-      <w:r>
-        <w:t>deserialization</w:t>
-      </w:r>
-      <w:proofErr w:type="spellEnd"/>
-      <w:r>
-        <w:t xml:space="preserve"> </w:t>
-      </w:r>
-      <w:r>
-        <w:t xml:space="preserve">de données </w:t>
-      </w:r>
-      <w:r>
-        <w:t>entre le serveur</w:t>
-      </w:r>
-      <w:r>
-        <w:t xml:space="preserve"> et le client. En particulier, certain objets savent se sérialiser tout seuls (ceux dans Core.Database.* et ceux dans </w:t>
-      </w:r>
-      <w:proofErr w:type="spellStart"/>
-      <w:r>
-        <w:t>Layout</w:t>
-      </w:r>
-      <w:proofErr w:type="spellEnd"/>
-      <w:r>
-        <w:t>.*) et ne sont donc pas directement concernés par ces classes, mais les autres n’ont pas de méthodes pour ce faire.</w:t>
-      </w:r>
-    </w:p>
-    <w:p>
-      <w:pPr>
-        <w:pStyle w:val="Heading1"/>
-        <w:rPr>
-          <w:lang w:val="en-US"/>
-        </w:rPr>
-      </w:pPr>
-      <w:proofErr w:type="gramStart"/>
-      <w:r>
-        <w:rPr>
-          <w:lang w:val="en-US"/>
-        </w:rPr>
-        <w:t>Core.PropertyAccessor.*</w:t>
-      </w:r>
-      <w:proofErr w:type="gramEnd"/>
-    </w:p>
-    <w:p>
-      <w:r>
-        <w:t xml:space="preserve">Les classes définies dans le </w:t>
-      </w:r>
-      <w:proofErr w:type="spellStart"/>
-      <w:r>
-        <w:t>namespace</w:t>
-      </w:r>
-      <w:proofErr w:type="spellEnd"/>
-      <w:r>
-        <w:t xml:space="preserve"> </w:t>
-      </w:r>
-      <w:proofErr w:type="spellStart"/>
-      <w:r>
-        <w:t>Epsitec.Cresus.WebCore.Server.Core.PropertyAccessor</w:t>
-      </w:r>
-      <w:proofErr w:type="spellEnd"/>
-      <w:r>
-        <w:t xml:space="preserve"> servent à obtenir les valeurs des propriétés des entités, à les assigner, ou à vérifier qu’une valeur est compatible avec. On a un besoin spécifique pour ces classes, car il faut parfois effectuer une conversion spécifique à la propriété avant de traiter la valeur. C’est particulièrement vrai pour les champs de type « valeur » auxquels on peut associer une instance de </w:t>
-      </w:r>
-      <w:proofErr w:type="spellStart"/>
-      <w:r>
-        <w:t>IFieldBinder</w:t>
-      </w:r>
-      <w:proofErr w:type="spellEnd"/>
-      <w:r>
-        <w:t xml:space="preserve"> qui va effectuer des conversions entre la valeur stockée dans l’entité et la valeur affichée à l’utilisateur.</w:t>
       </w:r>
     </w:p>
     <w:p>
@@ -4946,7 +4791,8 @@
         <w:pStyle w:val="Heading1"/>
       </w:pPr>
       <w:r>
-        <w:t>Core.PropertyAutoCreator.*</w:t>
+        <w:lastRenderedPageBreak/>
+        <w:t>Core.Extraction.*</w:t>
       </w:r>
     </w:p>
     <w:p>
@@ -4963,11 +4809,158 @@
       </w:r>
       <w:proofErr w:type="spellStart"/>
       <w:r>
+        <w:t>Epsitec.Cresus.WebCore.Server.Core.Extraction</w:t>
+      </w:r>
+      <w:proofErr w:type="spellEnd"/>
+      <w:r>
+        <w:t xml:space="preserve"> servent à la production des exportations, comme</w:t>
+      </w:r>
+      <w:r>
+        <w:t xml:space="preserve"> par exemple</w:t>
+      </w:r>
+      <w:r>
+        <w:t xml:space="preserve"> des </w:t>
+      </w:r>
+      <w:proofErr w:type="spellStart"/>
+      <w:r>
+        <w:t>fichers</w:t>
+      </w:r>
+      <w:proofErr w:type="spellEnd"/>
+      <w:r>
+        <w:t xml:space="preserve"> </w:t>
+      </w:r>
+      <w:proofErr w:type="spellStart"/>
+      <w:r>
+        <w:t>pdf</w:t>
+      </w:r>
+      <w:proofErr w:type="spellEnd"/>
+      <w:r>
+        <w:t xml:space="preserve"> ou csv.</w:t>
+      </w:r>
+    </w:p>
+    <w:p>
+      <w:pPr>
+        <w:pStyle w:val="Heading1"/>
+      </w:pPr>
+      <w:r>
+        <w:t>Core.IO.*</w:t>
+      </w:r>
+    </w:p>
+    <w:p>
+      <w:r>
+        <w:t xml:space="preserve">Les classes définies dans le </w:t>
+      </w:r>
+      <w:proofErr w:type="spellStart"/>
+      <w:r>
+        <w:t>namespace</w:t>
+      </w:r>
+      <w:proofErr w:type="spellEnd"/>
+      <w:r>
+        <w:t xml:space="preserve"> Epsitec.Cresus.WebCore.Server.Core.IO servent à faire la </w:t>
+      </w:r>
+      <w:proofErr w:type="spellStart"/>
+      <w:r>
+        <w:t>serialization</w:t>
+      </w:r>
+      <w:proofErr w:type="spellEnd"/>
+      <w:r>
+        <w:t xml:space="preserve"> et la </w:t>
+      </w:r>
+      <w:proofErr w:type="spellStart"/>
+      <w:r>
+        <w:t>deserialization</w:t>
+      </w:r>
+      <w:proofErr w:type="spellEnd"/>
+      <w:r>
+        <w:t xml:space="preserve"> </w:t>
+      </w:r>
+      <w:r>
+        <w:t xml:space="preserve">de données </w:t>
+      </w:r>
+      <w:r>
+        <w:t>entre le serveur</w:t>
+      </w:r>
+      <w:r>
+        <w:t xml:space="preserve"> et le client. En particulier, certain objets savent se sérialiser tout seuls (ceux dans Core.Database.* et ceux dans </w:t>
+      </w:r>
+      <w:proofErr w:type="spellStart"/>
+      <w:r>
+        <w:t>Layout</w:t>
+      </w:r>
+      <w:proofErr w:type="spellEnd"/>
+      <w:r>
+        <w:t>.*) et ne sont donc pas directement concernés par ces classes, mais les autres n’ont pas de méthodes pour ce faire.</w:t>
+      </w:r>
+    </w:p>
+    <w:p>
+      <w:pPr>
+        <w:pStyle w:val="Heading1"/>
+      </w:pPr>
+      <w:r>
+        <w:t>Core.PropertyAccessor.*</w:t>
+      </w:r>
+    </w:p>
+    <w:p>
+      <w:r>
+        <w:t xml:space="preserve">Les classes définies dans le </w:t>
+      </w:r>
+      <w:proofErr w:type="spellStart"/>
+      <w:r>
+        <w:t>namespace</w:t>
+      </w:r>
+      <w:proofErr w:type="spellEnd"/>
+      <w:r>
+        <w:t xml:space="preserve"> </w:t>
+      </w:r>
+      <w:proofErr w:type="spellStart"/>
+      <w:r>
+        <w:t>Epsitec.Cresus.WebCore.Server.Core.PropertyAccessor</w:t>
+      </w:r>
+      <w:proofErr w:type="spellEnd"/>
+      <w:r>
+        <w:t xml:space="preserve"> servent à obtenir les valeurs des propriétés des entités, à les assigner, ou à vérifier qu’une valeur est compatible avec. On a un besoin spécifique pour ces classes, car il faut parfois effectuer une conversion spécifique à la propriété avant de traiter la valeur. C’est particulièrement vrai pour les champs de type « valeur » auxquels on peut associer une instance de </w:t>
+      </w:r>
+      <w:proofErr w:type="spellStart"/>
+      <w:r>
+        <w:t>IFieldBinder</w:t>
+      </w:r>
+      <w:proofErr w:type="spellEnd"/>
+      <w:r>
+        <w:t xml:space="preserve"> qui va effectuer des conversions entre la valeur stockée dans l’entité et la valeur affichée à l’utilisateur.</w:t>
+      </w:r>
+    </w:p>
+    <w:p>
+      <w:pPr>
+        <w:pStyle w:val="Heading1"/>
+      </w:pPr>
+      <w:r>
+        <w:t>Core.PropertyAutoCreator.*</w:t>
+      </w:r>
+    </w:p>
+    <w:p>
+      <w:r>
+        <w:t xml:space="preserve">Les classes définies dans le </w:t>
+      </w:r>
+      <w:proofErr w:type="spellStart"/>
+      <w:r>
+        <w:t>namespace</w:t>
+      </w:r>
+      <w:proofErr w:type="spellEnd"/>
+      <w:r>
+        <w:t xml:space="preserve"> </w:t>
+      </w:r>
+      <w:proofErr w:type="spellStart"/>
+      <w:r>
         <w:t>Epsitec.Cresus.WebCore.Server.Core.AutoCreator</w:t>
       </w:r>
       <w:proofErr w:type="spellEnd"/>
       <w:r>
-        <w:t xml:space="preserve"> servent à créer des entités qui n’existent pas et à les assigner à une autre entité, uniquement en se basant sur la définition de la propriété. C’est cela qui va servir à créer automatiquement le commentaire d’une personne, lors que l’utilisateur clique sur la tuile d’une personne qui n’a pas encore de commentaire.</w:t>
+        <w:t xml:space="preserve"> servent à créer des entités qui n’existent pas et à les assigner à une autre entité, uniquement en se basant sur la définition de la propriété. C’est cela qui va servir à créer automatiquement le commentaire d’une personne, lors que l’utilisateur clique sur la</w:t>
+      </w:r>
+      <w:bookmarkStart w:id="0" w:name="_GoBack"/>
+      <w:bookmarkEnd w:id="0"/>
+      <w:r>
+        <w:t xml:space="preserve"> tuile d’une personne qui n’a pas encore de commentaire.</w:t>
       </w:r>
     </w:p>
     <w:sectPr>
@@ -6240,7 +6233,7 @@
 </file>
 
 <file path=customXml/itemProps1.xml><?xml version="1.0" encoding="utf-8"?>
-<ds:datastoreItem xmlns:ds="http://schemas.openxmlformats.org/officeDocument/2006/customXml" ds:itemID="{D9F6F359-0F5D-45EE-B413-D5692E044481}">
+<ds:datastoreItem xmlns:ds="http://schemas.openxmlformats.org/officeDocument/2006/customXml" ds:itemID="{7197C058-D016-4674-A741-718F2BF2D0AA}">
   <ds:schemaRefs>
     <ds:schemaRef ds:uri="http://schemas.openxmlformats.org/officeDocument/2006/bibliography"/>
   </ds:schemaRefs>

</xml_diff>